<commit_message>
Updated ETP DevKit Getting Started guide based on feedback.
Related Work Items: #5430
</commit_message>
<xml_diff>
--- a/doc/ETP DevKit - Getting Started.docx
+++ b/doc/ETP DevKit - Getting Started.docx
@@ -6,8 +6,6 @@
       <w:pPr>
         <w:pStyle w:val="Title"/>
       </w:pPr>
-      <w:bookmarkStart w:id="0" w:name="_GoBack"/>
-      <w:bookmarkEnd w:id="0"/>
       <w:r>
         <w:t>ETP DevKit – Getting Started</w:t>
       </w:r>
@@ -89,7 +87,7 @@
           <w:r>
             <w:fldChar w:fldCharType="separate"/>
           </w:r>
-          <w:hyperlink w:anchor="_Toc450642830" w:history="1">
+          <w:hyperlink w:anchor="_Toc450744802" w:history="1">
             <w:r>
               <w:rPr>
                 <w:rStyle w:val="Hyperlink"/>
@@ -130,7 +128,7 @@
                 <w:noProof/>
                 <w:webHidden/>
               </w:rPr>
-              <w:instrText xml:space="preserve"> PAGEREF _Toc450642830 \h </w:instrText>
+              <w:instrText xml:space="preserve"> PAGEREF _Toc450744802 \h </w:instrText>
             </w:r>
             <w:r>
               <w:rPr>
@@ -173,7 +171,7 @@
               <w:noProof/>
             </w:rPr>
           </w:pPr>
-          <w:hyperlink w:anchor="_Toc450642831" w:history="1">
+          <w:hyperlink w:anchor="_Toc450744803" w:history="1">
             <w:r>
               <w:rPr>
                 <w:rStyle w:val="Hyperlink"/>
@@ -214,7 +212,7 @@
                 <w:noProof/>
                 <w:webHidden/>
               </w:rPr>
-              <w:instrText xml:space="preserve"> PAGEREF _Toc450642831 \h </w:instrText>
+              <w:instrText xml:space="preserve"> PAGEREF _Toc450744803 \h </w:instrText>
             </w:r>
             <w:r>
               <w:rPr>
@@ -257,7 +255,7 @@
               <w:noProof/>
             </w:rPr>
           </w:pPr>
-          <w:hyperlink w:anchor="_Toc450642832" w:history="1">
+          <w:hyperlink w:anchor="_Toc450744804" w:history="1">
             <w:r>
               <w:rPr>
                 <w:rStyle w:val="Hyperlink"/>
@@ -298,7 +296,7 @@
                 <w:noProof/>
                 <w:webHidden/>
               </w:rPr>
-              <w:instrText xml:space="preserve"> PAGEREF _Toc450642832 \h </w:instrText>
+              <w:instrText xml:space="preserve"> PAGEREF _Toc450744804 \h </w:instrText>
             </w:r>
             <w:r>
               <w:rPr>
@@ -341,7 +339,7 @@
               <w:noProof/>
             </w:rPr>
           </w:pPr>
-          <w:hyperlink w:anchor="_Toc450642833" w:history="1">
+          <w:hyperlink w:anchor="_Toc450744805" w:history="1">
             <w:r>
               <w:rPr>
                 <w:rStyle w:val="Hyperlink"/>
@@ -382,7 +380,7 @@
                 <w:noProof/>
                 <w:webHidden/>
               </w:rPr>
-              <w:instrText xml:space="preserve"> PAGEREF _Toc450642833 \h </w:instrText>
+              <w:instrText xml:space="preserve"> PAGEREF _Toc450744805 \h </w:instrText>
             </w:r>
             <w:r>
               <w:rPr>
@@ -425,7 +423,7 @@
               <w:noProof/>
             </w:rPr>
           </w:pPr>
-          <w:hyperlink w:anchor="_Toc450642834" w:history="1">
+          <w:hyperlink w:anchor="_Toc450744806" w:history="1">
             <w:r>
               <w:rPr>
                 <w:rStyle w:val="Hyperlink"/>
@@ -466,7 +464,7 @@
                 <w:noProof/>
                 <w:webHidden/>
               </w:rPr>
-              <w:instrText xml:space="preserve"> PAGEREF _Toc450642834 \h </w:instrText>
+              <w:instrText xml:space="preserve"> PAGEREF _Toc450744806 \h </w:instrText>
             </w:r>
             <w:r>
               <w:rPr>
@@ -509,7 +507,7 @@
               <w:noProof/>
             </w:rPr>
           </w:pPr>
-          <w:hyperlink w:anchor="_Toc450642835" w:history="1">
+          <w:hyperlink w:anchor="_Toc450744807" w:history="1">
             <w:r>
               <w:rPr>
                 <w:rStyle w:val="Hyperlink"/>
@@ -550,7 +548,7 @@
                 <w:noProof/>
                 <w:webHidden/>
               </w:rPr>
-              <w:instrText xml:space="preserve"> PAGEREF _Toc450642835 \h </w:instrText>
+              <w:instrText xml:space="preserve"> PAGEREF _Toc450744807 \h </w:instrText>
             </w:r>
             <w:r>
               <w:rPr>
@@ -593,7 +591,7 @@
               <w:noProof/>
             </w:rPr>
           </w:pPr>
-          <w:hyperlink w:anchor="_Toc450642836" w:history="1">
+          <w:hyperlink w:anchor="_Toc450744808" w:history="1">
             <w:r>
               <w:rPr>
                 <w:rStyle w:val="Hyperlink"/>
@@ -634,7 +632,7 @@
                 <w:noProof/>
                 <w:webHidden/>
               </w:rPr>
-              <w:instrText xml:space="preserve"> PAGEREF _Toc450642836 \h </w:instrText>
+              <w:instrText xml:space="preserve"> PAGEREF _Toc450744808 \h </w:instrText>
             </w:r>
             <w:r>
               <w:rPr>
@@ -677,7 +675,7 @@
               <w:noProof/>
             </w:rPr>
           </w:pPr>
-          <w:hyperlink w:anchor="_Toc450642837" w:history="1">
+          <w:hyperlink w:anchor="_Toc450744809" w:history="1">
             <w:r>
               <w:rPr>
                 <w:rStyle w:val="Hyperlink"/>
@@ -718,7 +716,7 @@
                 <w:noProof/>
                 <w:webHidden/>
               </w:rPr>
-              <w:instrText xml:space="preserve"> PAGEREF _Toc450642837 \h </w:instrText>
+              <w:instrText xml:space="preserve"> PAGEREF _Toc450744809 \h </w:instrText>
             </w:r>
             <w:r>
               <w:rPr>
@@ -761,7 +759,7 @@
               <w:noProof/>
             </w:rPr>
           </w:pPr>
-          <w:hyperlink w:anchor="_Toc450642838" w:history="1">
+          <w:hyperlink w:anchor="_Toc450744810" w:history="1">
             <w:r>
               <w:rPr>
                 <w:rStyle w:val="Hyperlink"/>
@@ -802,7 +800,7 @@
                 <w:noProof/>
                 <w:webHidden/>
               </w:rPr>
-              <w:instrText xml:space="preserve"> PAGEREF _Toc450642838 \h </w:instrText>
+              <w:instrText xml:space="preserve"> PAGEREF _Toc450744810 \h </w:instrText>
             </w:r>
             <w:r>
               <w:rPr>
@@ -845,7 +843,7 @@
               <w:noProof/>
             </w:rPr>
           </w:pPr>
-          <w:hyperlink w:anchor="_Toc450642839" w:history="1">
+          <w:hyperlink w:anchor="_Toc450744811" w:history="1">
             <w:r>
               <w:rPr>
                 <w:rStyle w:val="Hyperlink"/>
@@ -886,7 +884,7 @@
                 <w:noProof/>
                 <w:webHidden/>
               </w:rPr>
-              <w:instrText xml:space="preserve"> PAGEREF _Toc450642839 \h </w:instrText>
+              <w:instrText xml:space="preserve"> PAGEREF _Toc450744811 \h </w:instrText>
             </w:r>
             <w:r>
               <w:rPr>
@@ -929,7 +927,7 @@
               <w:noProof/>
             </w:rPr>
           </w:pPr>
-          <w:hyperlink w:anchor="_Toc450642840" w:history="1">
+          <w:hyperlink w:anchor="_Toc450744812" w:history="1">
             <w:r>
               <w:rPr>
                 <w:rStyle w:val="Hyperlink"/>
@@ -970,7 +968,7 @@
                 <w:noProof/>
                 <w:webHidden/>
               </w:rPr>
-              <w:instrText xml:space="preserve"> PAGEREF _Toc450642840 \h </w:instrText>
+              <w:instrText xml:space="preserve"> PAGEREF _Toc450744812 \h </w:instrText>
             </w:r>
             <w:r>
               <w:rPr>
@@ -1013,7 +1011,7 @@
               <w:noProof/>
             </w:rPr>
           </w:pPr>
-          <w:hyperlink w:anchor="_Toc450642841" w:history="1">
+          <w:hyperlink w:anchor="_Toc450744813" w:history="1">
             <w:r>
               <w:rPr>
                 <w:rStyle w:val="Hyperlink"/>
@@ -1054,7 +1052,7 @@
                 <w:noProof/>
                 <w:webHidden/>
               </w:rPr>
-              <w:instrText xml:space="preserve"> PAGEREF _Toc450642841 \h </w:instrText>
+              <w:instrText xml:space="preserve"> PAGEREF _Toc450744813 \h </w:instrText>
             </w:r>
             <w:r>
               <w:rPr>
@@ -1097,7 +1095,7 @@
               <w:noProof/>
             </w:rPr>
           </w:pPr>
-          <w:hyperlink w:anchor="_Toc450642842" w:history="1">
+          <w:hyperlink w:anchor="_Toc450744814" w:history="1">
             <w:r>
               <w:rPr>
                 <w:rStyle w:val="Hyperlink"/>
@@ -1138,7 +1136,7 @@
                 <w:noProof/>
                 <w:webHidden/>
               </w:rPr>
-              <w:instrText xml:space="preserve"> PAGEREF _Toc450642842 \h </w:instrText>
+              <w:instrText xml:space="preserve"> PAGEREF _Toc450744814 \h </w:instrText>
             </w:r>
             <w:r>
               <w:rPr>
@@ -1181,7 +1179,7 @@
               <w:noProof/>
             </w:rPr>
           </w:pPr>
-          <w:hyperlink w:anchor="_Toc450642843" w:history="1">
+          <w:hyperlink w:anchor="_Toc450744815" w:history="1">
             <w:r>
               <w:rPr>
                 <w:rStyle w:val="Hyperlink"/>
@@ -1222,7 +1220,7 @@
                 <w:noProof/>
                 <w:webHidden/>
               </w:rPr>
-              <w:instrText xml:space="preserve"> PAGEREF _Toc450642843 \h </w:instrText>
+              <w:instrText xml:space="preserve"> PAGEREF _Toc450744815 \h </w:instrText>
             </w:r>
             <w:r>
               <w:rPr>
@@ -1265,7 +1263,7 @@
               <w:noProof/>
             </w:rPr>
           </w:pPr>
-          <w:hyperlink w:anchor="_Toc450642844" w:history="1">
+          <w:hyperlink w:anchor="_Toc450744816" w:history="1">
             <w:r>
               <w:rPr>
                 <w:rStyle w:val="Hyperlink"/>
@@ -1306,7 +1304,7 @@
                 <w:noProof/>
                 <w:webHidden/>
               </w:rPr>
-              <w:instrText xml:space="preserve"> PAGEREF _Toc450642844 \h </w:instrText>
+              <w:instrText xml:space="preserve"> PAGEREF _Toc450744816 \h </w:instrText>
             </w:r>
             <w:r>
               <w:rPr>
@@ -1349,7 +1347,7 @@
               <w:noProof/>
             </w:rPr>
           </w:pPr>
-          <w:hyperlink w:anchor="_Toc450642845" w:history="1">
+          <w:hyperlink w:anchor="_Toc450744817" w:history="1">
             <w:r>
               <w:rPr>
                 <w:rStyle w:val="Hyperlink"/>
@@ -1390,7 +1388,7 @@
                 <w:noProof/>
                 <w:webHidden/>
               </w:rPr>
-              <w:instrText xml:space="preserve"> PAGEREF _Toc450642845 \h </w:instrText>
+              <w:instrText xml:space="preserve"> PAGEREF _Toc450744817 \h </w:instrText>
             </w:r>
             <w:r>
               <w:rPr>
@@ -1433,7 +1431,7 @@
               <w:noProof/>
             </w:rPr>
           </w:pPr>
-          <w:hyperlink w:anchor="_Toc450642846" w:history="1">
+          <w:hyperlink w:anchor="_Toc450744818" w:history="1">
             <w:r>
               <w:rPr>
                 <w:rStyle w:val="Hyperlink"/>
@@ -1474,7 +1472,7 @@
                 <w:noProof/>
                 <w:webHidden/>
               </w:rPr>
-              <w:instrText xml:space="preserve"> PAGEREF _Toc450642846 \h </w:instrText>
+              <w:instrText xml:space="preserve"> PAGEREF _Toc450744818 \h </w:instrText>
             </w:r>
             <w:r>
               <w:rPr>
@@ -1517,7 +1515,7 @@
               <w:noProof/>
             </w:rPr>
           </w:pPr>
-          <w:hyperlink w:anchor="_Toc450642847" w:history="1">
+          <w:hyperlink w:anchor="_Toc450744819" w:history="1">
             <w:r>
               <w:rPr>
                 <w:rStyle w:val="Hyperlink"/>
@@ -1558,7 +1556,7 @@
                 <w:noProof/>
                 <w:webHidden/>
               </w:rPr>
-              <w:instrText xml:space="preserve"> PAGEREF _Toc450642847 \h </w:instrText>
+              <w:instrText xml:space="preserve"> PAGEREF _Toc450744819 \h </w:instrText>
             </w:r>
             <w:r>
               <w:rPr>
@@ -1601,7 +1599,7 @@
               <w:noProof/>
             </w:rPr>
           </w:pPr>
-          <w:hyperlink w:anchor="_Toc450642848" w:history="1">
+          <w:hyperlink w:anchor="_Toc450744820" w:history="1">
             <w:r>
               <w:rPr>
                 <w:rStyle w:val="Hyperlink"/>
@@ -1642,7 +1640,7 @@
                 <w:noProof/>
                 <w:webHidden/>
               </w:rPr>
-              <w:instrText xml:space="preserve"> PAGEREF _Toc450642848 \h </w:instrText>
+              <w:instrText xml:space="preserve"> PAGEREF _Toc450744820 \h </w:instrText>
             </w:r>
             <w:r>
               <w:rPr>
@@ -1685,7 +1683,7 @@
               <w:noProof/>
             </w:rPr>
           </w:pPr>
-          <w:hyperlink w:anchor="_Toc450642849" w:history="1">
+          <w:hyperlink w:anchor="_Toc450744821" w:history="1">
             <w:r>
               <w:rPr>
                 <w:rStyle w:val="Hyperlink"/>
@@ -1726,7 +1724,7 @@
                 <w:noProof/>
                 <w:webHidden/>
               </w:rPr>
-              <w:instrText xml:space="preserve"> PAGEREF _Toc450642849 \h </w:instrText>
+              <w:instrText xml:space="preserve"> PAGEREF _Toc450744821 \h </w:instrText>
             </w:r>
             <w:r>
               <w:rPr>
@@ -1769,7 +1767,7 @@
               <w:noProof/>
             </w:rPr>
           </w:pPr>
-          <w:hyperlink w:anchor="_Toc450642850" w:history="1">
+          <w:hyperlink w:anchor="_Toc450744822" w:history="1">
             <w:r>
               <w:rPr>
                 <w:rStyle w:val="Hyperlink"/>
@@ -1810,7 +1808,7 @@
                 <w:noProof/>
                 <w:webHidden/>
               </w:rPr>
-              <w:instrText xml:space="preserve"> PAGEREF _Toc450642850 \h </w:instrText>
+              <w:instrText xml:space="preserve"> PAGEREF _Toc450744822 \h </w:instrText>
             </w:r>
             <w:r>
               <w:rPr>
@@ -1853,7 +1851,7 @@
               <w:noProof/>
             </w:rPr>
           </w:pPr>
-          <w:hyperlink w:anchor="_Toc450642851" w:history="1">
+          <w:hyperlink w:anchor="_Toc450744823" w:history="1">
             <w:r>
               <w:rPr>
                 <w:rStyle w:val="Hyperlink"/>
@@ -1894,7 +1892,7 @@
                 <w:noProof/>
                 <w:webHidden/>
               </w:rPr>
-              <w:instrText xml:space="preserve"> PAGEREF _Toc450642851 \h </w:instrText>
+              <w:instrText xml:space="preserve"> PAGEREF _Toc450744823 \h </w:instrText>
             </w:r>
             <w:r>
               <w:rPr>
@@ -1954,12 +1952,12 @@
       <w:pPr>
         <w:pStyle w:val="Heading1"/>
       </w:pPr>
-      <w:bookmarkStart w:id="1" w:name="_Toc450642830"/>
+      <w:bookmarkStart w:id="0" w:name="_Toc450744802"/>
       <w:r>
         <w:lastRenderedPageBreak/>
         <w:t>Introduction</w:t>
       </w:r>
-      <w:bookmarkEnd w:id="1"/>
+      <w:bookmarkEnd w:id="0"/>
     </w:p>
     <w:p>
       <w:r>
@@ -1981,11 +1979,11 @@
       <w:pPr>
         <w:pStyle w:val="Heading2"/>
       </w:pPr>
-      <w:bookmarkStart w:id="2" w:name="_Toc450642831"/>
+      <w:bookmarkStart w:id="1" w:name="_Toc450744803"/>
       <w:r>
         <w:t>Intended Audience</w:t>
       </w:r>
-      <w:bookmarkEnd w:id="2"/>
+      <w:bookmarkEnd w:id="1"/>
     </w:p>
     <w:p>
       <w:r>
@@ -1999,11 +1997,11 @@
       <w:pPr>
         <w:pStyle w:val="Heading2"/>
       </w:pPr>
-      <w:bookmarkStart w:id="3" w:name="_Toc450642832"/>
+      <w:bookmarkStart w:id="2" w:name="_Toc450744804"/>
       <w:r>
         <w:t>Prerequisites</w:t>
       </w:r>
-      <w:bookmarkEnd w:id="3"/>
+      <w:bookmarkEnd w:id="2"/>
     </w:p>
     <w:p>
       <w:r>
@@ -2098,12 +2096,12 @@
       <w:pPr>
         <w:pStyle w:val="Heading1"/>
       </w:pPr>
-      <w:bookmarkStart w:id="4" w:name="_Toc450642833"/>
+      <w:bookmarkStart w:id="3" w:name="_Toc450744805"/>
       <w:r>
         <w:lastRenderedPageBreak/>
         <w:t>Overview</w:t>
       </w:r>
-      <w:bookmarkEnd w:id="4"/>
+      <w:bookmarkEnd w:id="3"/>
     </w:p>
     <w:p>
       <w:r>
@@ -2133,11 +2131,11 @@
       <w:pPr>
         <w:pStyle w:val="Heading2"/>
       </w:pPr>
-      <w:bookmarkStart w:id="5" w:name="_Toc450642834"/>
+      <w:bookmarkStart w:id="4" w:name="_Toc450744806"/>
       <w:r>
         <w:t>Class Diagrams</w:t>
       </w:r>
-      <w:bookmarkEnd w:id="5"/>
+      <w:bookmarkEnd w:id="4"/>
     </w:p>
     <w:p>
       <w:r>
@@ -2148,11 +2146,11 @@
       <w:pPr>
         <w:pStyle w:val="Heading3"/>
       </w:pPr>
-      <w:bookmarkStart w:id="6" w:name="_Toc450642835"/>
+      <w:bookmarkStart w:id="5" w:name="_Toc450744807"/>
       <w:r>
         <w:t>Base Types</w:t>
       </w:r>
-      <w:bookmarkEnd w:id="6"/>
+      <w:bookmarkEnd w:id="5"/>
     </w:p>
     <w:p>
       <w:r>
@@ -2200,12 +2198,12 @@
       <w:pPr>
         <w:pStyle w:val="Heading3"/>
       </w:pPr>
-      <w:bookmarkStart w:id="7" w:name="_Toc450642836"/>
+      <w:bookmarkStart w:id="6" w:name="_Toc450744808"/>
       <w:r>
         <w:lastRenderedPageBreak/>
         <w:t>Protocol Handlers</w:t>
       </w:r>
-      <w:bookmarkEnd w:id="7"/>
+      <w:bookmarkEnd w:id="6"/>
     </w:p>
     <w:p>
       <w:r>
@@ -2299,22 +2297,22 @@
       <w:pPr>
         <w:pStyle w:val="Heading1"/>
       </w:pPr>
-      <w:bookmarkStart w:id="8" w:name="_Toc450642837"/>
+      <w:bookmarkStart w:id="7" w:name="_Toc450744809"/>
       <w:r>
         <w:lastRenderedPageBreak/>
         <w:t>Solution and Project Setup</w:t>
       </w:r>
-      <w:bookmarkEnd w:id="8"/>
+      <w:bookmarkEnd w:id="7"/>
     </w:p>
     <w:p>
       <w:pPr>
         <w:pStyle w:val="Heading2"/>
       </w:pPr>
-      <w:bookmarkStart w:id="9" w:name="_Toc450642838"/>
+      <w:bookmarkStart w:id="8" w:name="_Toc450744810"/>
       <w:r>
         <w:t>New Solution</w:t>
       </w:r>
-      <w:bookmarkEnd w:id="9"/>
+      <w:bookmarkEnd w:id="8"/>
     </w:p>
     <w:p>
       <w:r>
@@ -2370,11 +2368,11 @@
       <w:pPr>
         <w:pStyle w:val="Heading2"/>
       </w:pPr>
-      <w:bookmarkStart w:id="10" w:name="_Toc450642839"/>
+      <w:bookmarkStart w:id="9" w:name="_Toc450744811"/>
       <w:r>
         <w:t>Import ETP DevKit</w:t>
       </w:r>
-      <w:bookmarkEnd w:id="10"/>
+      <w:bookmarkEnd w:id="9"/>
     </w:p>
     <w:p>
       <w:r>
@@ -2382,7 +2380,10 @@
       </w:r>
       <w:proofErr w:type="spellStart"/>
       <w:r>
-        <w:t>WebSockets.csproj</w:t>
+        <w:t>DevKit</w:t>
+      </w:r>
+      <w:r>
+        <w:t>.csproj</w:t>
       </w:r>
       <w:proofErr w:type="spellEnd"/>
       <w:r>
@@ -2395,10 +2396,10 @@
           <w:noProof/>
         </w:rPr>
         <w:drawing>
-          <wp:inline distT="0" distB="0" distL="0" distR="0" wp14:anchorId="0CDBE3B5" wp14:editId="25195F92">
-            <wp:extent cx="4572000" cy="3244425"/>
+          <wp:inline distT="0" distB="0" distL="0" distR="0" wp14:anchorId="428B7E89" wp14:editId="38F43D92">
+            <wp:extent cx="4572000" cy="3228770"/>
             <wp:effectExtent l="0" t="0" r="0" b="0"/>
-            <wp:docPr id="6" name="Picture 6"/>
+            <wp:docPr id="15" name="Picture 15"/>
             <wp:cNvGraphicFramePr>
               <a:graphicFrameLocks xmlns:a="http://schemas.openxmlformats.org/drawingml/2006/main" noChangeAspect="1"/>
             </wp:cNvGraphicFramePr>
@@ -2418,7 +2419,7 @@
                   <pic:spPr>
                     <a:xfrm>
                       <a:off x="0" y="0"/>
-                      <a:ext cx="4572000" cy="3244425"/>
+                      <a:ext cx="4572000" cy="3228770"/>
                     </a:xfrm>
                     <a:prstGeom prst="rect">
                       <a:avLst/>
@@ -2448,12 +2449,12 @@
       <w:pPr>
         <w:pStyle w:val="Heading2"/>
       </w:pPr>
-      <w:bookmarkStart w:id="11" w:name="_Toc450642840"/>
+      <w:bookmarkStart w:id="10" w:name="_Toc450744812"/>
       <w:r>
         <w:lastRenderedPageBreak/>
         <w:t>New Project</w:t>
       </w:r>
-      <w:bookmarkEnd w:id="11"/>
+      <w:bookmarkEnd w:id="10"/>
     </w:p>
     <w:p>
       <w:r>
@@ -2524,11 +2525,11 @@
       <w:pPr>
         <w:pStyle w:val="Heading2"/>
       </w:pPr>
-      <w:bookmarkStart w:id="12" w:name="_Toc450642841"/>
+      <w:bookmarkStart w:id="11" w:name="_Toc450744813"/>
       <w:r>
         <w:t>Update Dependencies</w:t>
       </w:r>
-      <w:bookmarkEnd w:id="12"/>
+      <w:bookmarkEnd w:id="11"/>
     </w:p>
     <w:p>
       <w:r>
@@ -2553,25 +2554,21 @@
       <w:r>
         <w:t xml:space="preserve"> project for the </w:t>
       </w:r>
-      <w:proofErr w:type="spellStart"/>
       <w:r>
-        <w:t>WebSockets</w:t>
+        <w:t>DevKit</w:t>
       </w:r>
-      <w:proofErr w:type="spellEnd"/>
       <w:r>
         <w:t xml:space="preserve"> library.</w:t>
       </w:r>
     </w:p>
     <w:p>
+      <w:bookmarkStart w:id="12" w:name="_GoBack"/>
       <w:r>
-        <w:rPr>
-          <w:noProof/>
-        </w:rPr>
         <w:drawing>
-          <wp:inline distT="0" distB="0" distL="0" distR="0" wp14:anchorId="5A0FD3A5" wp14:editId="241F985B">
-            <wp:extent cx="5029200" cy="3275034"/>
-            <wp:effectExtent l="0" t="0" r="0" b="1905"/>
-            <wp:docPr id="8" name="Picture 8"/>
+          <wp:inline distT="0" distB="0" distL="0" distR="0" wp14:anchorId="695AAD3F" wp14:editId="51756BE3">
+            <wp:extent cx="5486400" cy="3265935"/>
+            <wp:effectExtent l="0" t="0" r="0" b="0"/>
+            <wp:docPr id="17" name="Picture 17"/>
             <wp:cNvGraphicFramePr>
               <a:graphicFrameLocks xmlns:a="http://schemas.openxmlformats.org/drawingml/2006/main" noChangeAspect="1"/>
             </wp:cNvGraphicFramePr>
@@ -2591,7 +2588,7 @@
                   <pic:spPr>
                     <a:xfrm>
                       <a:off x="0" y="0"/>
-                      <a:ext cx="5029200" cy="3275034"/>
+                      <a:ext cx="5486400" cy="3265935"/>
                     </a:xfrm>
                     <a:prstGeom prst="rect">
                       <a:avLst/>
@@ -2603,6 +2600,7 @@
           </wp:inline>
         </w:drawing>
       </w:r>
+      <w:bookmarkEnd w:id="12"/>
     </w:p>
     <w:p>
       <w:r>
@@ -2799,7 +2797,7 @@
       <w:pPr>
         <w:pStyle w:val="Heading1"/>
       </w:pPr>
-      <w:bookmarkStart w:id="13" w:name="_Toc450642842"/>
+      <w:bookmarkStart w:id="13" w:name="_Toc450744814"/>
       <w:r>
         <w:lastRenderedPageBreak/>
         <w:t>Integration Tests</w:t>
@@ -2810,7 +2808,7 @@
       <w:pPr>
         <w:pStyle w:val="Heading2"/>
       </w:pPr>
-      <w:bookmarkStart w:id="14" w:name="_Toc450642843"/>
+      <w:bookmarkStart w:id="14" w:name="_Toc450744815"/>
       <w:r>
         <w:t xml:space="preserve">Open </w:t>
       </w:r>
@@ -5446,7 +5444,7 @@
       <w:pPr>
         <w:pStyle w:val="Heading2"/>
       </w:pPr>
-      <w:bookmarkStart w:id="20" w:name="_Toc450642844"/>
+      <w:bookmarkStart w:id="20" w:name="_Toc450744816"/>
       <w:r>
         <w:lastRenderedPageBreak/>
         <w:t>Test Extensions</w:t>
@@ -10046,7 +10044,7 @@
       <w:pPr>
         <w:pStyle w:val="Heading2"/>
       </w:pPr>
-      <w:bookmarkStart w:id="21" w:name="_Toc450642845"/>
+      <w:bookmarkStart w:id="21" w:name="_Toc450744817"/>
       <w:r>
         <w:lastRenderedPageBreak/>
         <w:t>Configuration Settings</w:t>
@@ -10112,7 +10110,7 @@
       <w:pPr>
         <w:pStyle w:val="Heading2"/>
       </w:pPr>
-      <w:bookmarkStart w:id="22" w:name="_Toc450642846"/>
+      <w:bookmarkStart w:id="22" w:name="_Toc450744818"/>
       <w:r>
         <w:t>Integration Test Setup</w:t>
       </w:r>
@@ -15813,7 +15811,7 @@
       <w:pPr>
         <w:pStyle w:val="Heading2"/>
       </w:pPr>
-      <w:bookmarkStart w:id="23" w:name="_Toc450642847"/>
+      <w:bookmarkStart w:id="23" w:name="_Toc450744819"/>
       <w:r>
         <w:t xml:space="preserve">Connect to </w:t>
       </w:r>
@@ -18873,7 +18871,7 @@
       <w:pPr>
         <w:pStyle w:val="Heading2"/>
       </w:pPr>
-      <w:bookmarkStart w:id="24" w:name="_Toc450642848"/>
+      <w:bookmarkStart w:id="24" w:name="_Toc450744820"/>
       <w:r>
         <w:t>Using the Discovery Protocol</w:t>
       </w:r>
@@ -22060,7 +22058,7 @@
       <w:pPr>
         <w:pStyle w:val="Heading1"/>
       </w:pPr>
-      <w:bookmarkStart w:id="25" w:name="_Toc450642849"/>
+      <w:bookmarkStart w:id="25" w:name="_Toc450744821"/>
       <w:r>
         <w:lastRenderedPageBreak/>
         <w:t>Sample</w:t>
@@ -22080,16 +22078,25 @@
       <w:r>
         <w:t>The previous examples all showed how to test ETP connectivity using the ETP DevKit and several integration test helper methods.  Now, we will implement a simple console application that will demonstrate a more real-world example of an ETP client.</w:t>
       </w:r>
+      <w:r>
+        <w:t xml:space="preserve">  Note, the full source code for the sample client and server application can be found in the </w:t>
+      </w:r>
+      <w:proofErr w:type="spellStart"/>
+      <w:r>
+        <w:t>TestApp</w:t>
+      </w:r>
+      <w:proofErr w:type="spellEnd"/>
+      <w:r>
+        <w:t xml:space="preserve"> project found in the solution downloaded from the Git repository.</w:t>
+      </w:r>
     </w:p>
     <w:p>
       <w:r>
         <w:t xml:space="preserve">Create a new console application project in the ETP solution and add a project reference for the </w:t>
       </w:r>
-      <w:proofErr w:type="spellStart"/>
       <w:r>
-        <w:t>WebSockets</w:t>
+        <w:t>DevKit</w:t>
       </w:r>
-      <w:proofErr w:type="spellEnd"/>
       <w:r>
         <w:t xml:space="preserve"> project.  Next, replace the contents of the </w:t>
       </w:r>
@@ -26329,6 +26336,7 @@
                 <w:sz w:val="16"/>
                 <w:szCs w:val="16"/>
               </w:rPr>
+              <w:lastRenderedPageBreak/>
               <w:t>                    </w:t>
             </w:r>
             <w:r>
@@ -26441,7 +26449,6 @@
                 <w:sz w:val="16"/>
                 <w:szCs w:val="16"/>
               </w:rPr>
-              <w:lastRenderedPageBreak/>
               <w:t>                    {</w:t>
             </w:r>
           </w:p>
@@ -30471,6 +30478,7 @@
                 <w:sz w:val="16"/>
                 <w:szCs w:val="16"/>
               </w:rPr>
+              <w:lastRenderedPageBreak/>
               <w:t>        </w:t>
             </w:r>
             <w:r>
@@ -30572,7 +30580,6 @@
                 <w:sz w:val="16"/>
                 <w:szCs w:val="16"/>
               </w:rPr>
-              <w:lastRenderedPageBreak/>
               <w:t>        </w:t>
             </w:r>
             <w:r>
@@ -31329,6 +31336,7 @@
     </w:p>
     <w:p>
       <w:r>
+        <w:lastRenderedPageBreak/>
         <w:t xml:space="preserve">Once the connection is established, if you are connecting to a Simple Streamer, pressing S + Enter will begin the Channel Streaming session and you should start seeing </w:t>
       </w:r>
       <w:proofErr w:type="spellStart"/>
@@ -31353,7 +31361,6 @@
         <w:rPr>
           <w:noProof/>
         </w:rPr>
-        <w:lastRenderedPageBreak/>
         <w:drawing>
           <wp:inline distT="0" distB="0" distL="0" distR="0" wp14:anchorId="070FAC71" wp14:editId="27BA3A60">
             <wp:extent cx="6858000" cy="3966845"/>
@@ -31417,7 +31424,7 @@
       <w:pPr>
         <w:pStyle w:val="Heading1"/>
       </w:pPr>
-      <w:bookmarkStart w:id="26" w:name="_Toc450642850"/>
+      <w:bookmarkStart w:id="26" w:name="_Toc450744822"/>
       <w:r>
         <w:lastRenderedPageBreak/>
         <w:t xml:space="preserve">Sample </w:t>
@@ -31435,7 +31442,20 @@
         <w:t>For our Web Socket server example, we will build upon the sample console application we started in the previous section.</w:t>
       </w:r>
       <w:r>
-        <w:t xml:space="preserve">  To get started, open the </w:t>
+        <w:t xml:space="preserve">  Note, the full source code for the sample client and server application can be found in the </w:t>
+      </w:r>
+      <w:proofErr w:type="spellStart"/>
+      <w:r>
+        <w:t>TestApp</w:t>
+      </w:r>
+      <w:proofErr w:type="spellEnd"/>
+      <w:r>
+        <w:t xml:space="preserve"> project found in the solution downloaded from the Git repository.</w:t>
+      </w:r>
+    </w:p>
+    <w:p>
+      <w:r>
+        <w:t xml:space="preserve">To get started, open the </w:t>
       </w:r>
       <w:proofErr w:type="spellStart"/>
       <w:r>
@@ -35537,6 +35557,7 @@
                 <w:sz w:val="16"/>
                 <w:szCs w:val="16"/>
               </w:rPr>
+              <w:lastRenderedPageBreak/>
               <w:t>            {</w:t>
             </w:r>
           </w:p>
@@ -35792,7 +35813,6 @@
                 <w:sz w:val="16"/>
                 <w:szCs w:val="16"/>
               </w:rPr>
-              <w:lastRenderedPageBreak/>
               <w:t>            {</w:t>
             </w:r>
           </w:p>
@@ -36045,7 +36065,10 @@
       </w:r>
       <w:proofErr w:type="spellEnd"/>
       <w:r>
-        <w:t xml:space="preserve"> and copy-and-paste the following code, or copy the file from the </w:t>
+        <w:t xml:space="preserve"> and copy-and-paste the following code, or copy th</w:t>
+      </w:r>
+      <w:r>
+        <w:t xml:space="preserve">e file from the </w:t>
       </w:r>
       <w:proofErr w:type="spellStart"/>
       <w:r>
@@ -36053,7 +36076,7 @@
       </w:r>
       <w:proofErr w:type="spellEnd"/>
       <w:r>
-        <w:t xml:space="preserve"> project found in the solution downloaded from the Git repository.</w:t>
+        <w:t xml:space="preserve"> project.</w:t>
       </w:r>
     </w:p>
     <w:tbl>
@@ -40187,6 +40210,7 @@
                 <w:sz w:val="16"/>
                 <w:szCs w:val="16"/>
               </w:rPr>
+              <w:lastRenderedPageBreak/>
               <w:t>                    </w:t>
             </w:r>
             <w:proofErr w:type="spellStart"/>
@@ -40330,7 +40354,6 @@
                 <w:sz w:val="16"/>
                 <w:szCs w:val="16"/>
               </w:rPr>
-              <w:lastRenderedPageBreak/>
               <w:t>                    count: 0));</w:t>
             </w:r>
           </w:p>
@@ -42399,7 +42422,7 @@
       <w:pPr>
         <w:pStyle w:val="Heading1"/>
       </w:pPr>
-      <w:bookmarkStart w:id="27" w:name="_Toc450642851"/>
+      <w:bookmarkStart w:id="27" w:name="_Toc450744823"/>
       <w:r>
         <w:lastRenderedPageBreak/>
         <w:t>References</w:t>
@@ -42557,7 +42580,7 @@
           <w:rPr>
             <w:noProof/>
           </w:rPr>
-          <w:t>4</w:t>
+          <w:t>7</w:t>
         </w:r>
         <w:r>
           <w:rPr>
@@ -44431,7 +44454,7 @@
 </file>
 
 <file path=customXml/itemProps1.xml><?xml version="1.0" encoding="utf-8"?>
-<ds:datastoreItem xmlns:ds="http://schemas.openxmlformats.org/officeDocument/2006/customXml" ds:itemID="{D60EBB6B-7FED-4C27-A116-5EA39B8C7896}">
+<ds:datastoreItem xmlns:ds="http://schemas.openxmlformats.org/officeDocument/2006/customXml" ds:itemID="{1CA50555-937F-4919-9840-E0C17DAF7BF2}">
   <ds:schemaRefs>
     <ds:schemaRef ds:uri="http://schemas.openxmlformats.org/officeDocument/2006/bibliography"/>
   </ds:schemaRefs>

</xml_diff>

<commit_message>
Updated NuGet package versions to match current dependencies.
Related Work Items: #9517
</commit_message>
<xml_diff>
--- a/doc/ETP DevKit - Getting Started.docx
+++ b/doc/ETP DevKit - Getting Started.docx
@@ -1976,24 +1976,10 @@
     </w:p>
     <w:p>
       <w:r>
-        <w:t xml:space="preserve">The ETP DevKit was developed by </w:t>
-      </w:r>
-      <w:proofErr w:type="spellStart"/>
-      <w:r>
-        <w:t>Petrotechnical</w:t>
-      </w:r>
-      <w:proofErr w:type="spellEnd"/>
-      <w:r>
-        <w:t xml:space="preserve"> Data Systems (PDS) and contributed to Energistics.  </w:t>
+        <w:t xml:space="preserve">The ETP DevKit was developed by Petrotechnical Data Systems (PDS) and contributed to Energistics.  </w:t>
       </w:r>
       <w:r>
-        <w:t xml:space="preserve">It </w:t>
-      </w:r>
-      <w:r>
-        <w:t>is provided as an open source project under th</w:t>
-      </w:r>
-      <w:r>
-        <w:t xml:space="preserve">e Apache License, Version 2.0.  </w:t>
+        <w:t xml:space="preserve">It is provided as an open source project under the Apache License, Version 2.0.  </w:t>
       </w:r>
       <w:r>
         <w:t>Further development will be guided by Energistics and the user community.</w:t>
@@ -2569,6 +2555,9 @@
     </w:p>
     <w:p>
       <w:r>
+        <w:rPr>
+          <w:noProof/>
+        </w:rPr>
         <w:drawing>
           <wp:inline distT="0" distB="0" distL="0" distR="0" wp14:anchorId="6E99A44E" wp14:editId="174137A7">
             <wp:extent cx="3919566" cy="2090753"/>
@@ -2737,7 +2726,13 @@
       </w:r>
       <w:proofErr w:type="spellEnd"/>
       <w:r>
-        <w:t xml:space="preserve"> (version (8.0.2</w:t>
+        <w:t xml:space="preserve"> (version (9</w:t>
+      </w:r>
+      <w:r>
+        <w:t>.0.</w:t>
+      </w:r>
+      <w:r>
+        <w:t>1</w:t>
       </w:r>
       <w:r>
         <w:t>+</w:t>
@@ -2781,7 +2776,13 @@
         <w:t>ETP (version 1.</w:t>
       </w:r>
       <w:r>
-        <w:t>4.1</w:t>
+        <w:t>5</w:t>
+      </w:r>
+      <w:r>
+        <w:t>.</w:t>
+      </w:r>
+      <w:r>
+        <w:t>0</w:t>
       </w:r>
       <w:r>
         <w:t>)</w:t>
@@ -5302,29 +5303,7 @@
                 <w:szCs w:val="16"/>
                 <w:highlight w:val="white"/>
               </w:rPr>
-              <w:t xml:space="preserve">// Explicit Close not needed as the </w:t>
-            </w:r>
-            <w:proofErr w:type="spellStart"/>
-            <w:r>
-              <w:rPr>
-                <w:rFonts w:ascii="Consolas" w:hAnsi="Consolas" w:cs="Consolas"/>
-                <w:color w:val="008000"/>
-                <w:sz w:val="16"/>
-                <w:szCs w:val="16"/>
-                <w:highlight w:val="white"/>
-              </w:rPr>
-              <w:t>WebSocket</w:t>
-            </w:r>
-            <w:proofErr w:type="spellEnd"/>
-            <w:r>
-              <w:rPr>
-                <w:rFonts w:ascii="Consolas" w:hAnsi="Consolas" w:cs="Consolas"/>
-                <w:color w:val="008000"/>
-                <w:sz w:val="16"/>
-                <w:szCs w:val="16"/>
-                <w:highlight w:val="white"/>
-              </w:rPr>
-              <w:t xml:space="preserve"> connection will be closed</w:t>
+              <w:t>// Explicit Close not needed as the WebSocket connection will be closed</w:t>
             </w:r>
           </w:p>
           <w:p>
@@ -6169,29 +6148,7 @@
                 <w:szCs w:val="16"/>
                 <w:highlight w:val="white"/>
               </w:rPr>
-              <w:t xml:space="preserve"> Opens a </w:t>
-            </w:r>
-            <w:proofErr w:type="spellStart"/>
-            <w:r>
-              <w:rPr>
-                <w:rFonts w:ascii="Consolas" w:hAnsi="Consolas" w:cs="Consolas"/>
-                <w:color w:val="008000"/>
-                <w:sz w:val="16"/>
-                <w:szCs w:val="16"/>
-                <w:highlight w:val="white"/>
-              </w:rPr>
-              <w:t>WebSocket</w:t>
-            </w:r>
-            <w:proofErr w:type="spellEnd"/>
-            <w:r>
-              <w:rPr>
-                <w:rFonts w:ascii="Consolas" w:hAnsi="Consolas" w:cs="Consolas"/>
-                <w:color w:val="008000"/>
-                <w:sz w:val="16"/>
-                <w:szCs w:val="16"/>
-                <w:highlight w:val="white"/>
-              </w:rPr>
-              <w:t xml:space="preserve"> connection and waits for the </w:t>
+              <w:t xml:space="preserve"> Opens a WebSocket connection and waits for the </w:t>
             </w:r>
             <w:proofErr w:type="spellStart"/>
             <w:r>
@@ -22240,7 +22197,19 @@
         <w:t xml:space="preserve"> project</w:t>
       </w:r>
       <w:r>
-        <w:t xml:space="preserve"> and add a NuGet package reference to ETP (version 1.4.1)</w:t>
+        <w:t xml:space="preserve"> and add a NuGet package reference to ETP (version 1.</w:t>
+      </w:r>
+      <w:r>
+        <w:t>5</w:t>
+      </w:r>
+      <w:r>
+        <w:t>.</w:t>
+      </w:r>
+      <w:r>
+        <w:t>0</w:t>
+      </w:r>
+      <w:r>
+        <w:t>)</w:t>
       </w:r>
       <w:r>
         <w:t xml:space="preserve"> and log4net</w:t>
@@ -45086,7 +45055,7 @@
           <w:rPr>
             <w:noProof/>
           </w:rPr>
-          <w:t>2</w:t>
+          <w:t>21</w:t>
         </w:r>
         <w:r>
           <w:rPr>
@@ -47068,7 +47037,7 @@
 </file>
 
 <file path=customXml/itemProps1.xml><?xml version="1.0" encoding="utf-8"?>
-<ds:datastoreItem xmlns:ds="http://schemas.openxmlformats.org/officeDocument/2006/customXml" ds:itemID="{7CC22D76-9152-4C99-913B-55142521669A}">
+<ds:datastoreItem xmlns:ds="http://schemas.openxmlformats.org/officeDocument/2006/customXml" ds:itemID="{054D9338-072A-42FD-8B5F-471CAE18D1A8}">
   <ds:schemaRefs>
     <ds:schemaRef ds:uri="http://schemas.openxmlformats.org/officeDocument/2006/bibliography"/>
   </ds:schemaRefs>

</xml_diff>